<commit_message>
Correção de erros e 4º Ponto de Situação
Sync do 4ºPonto de Situação.zip e etc
</commit_message>
<xml_diff>
--- a/Documentos PT/4º Ponto de Situação.docx
+++ b/Documentos PT/4º Ponto de Situação.docx
@@ -408,6 +408,13 @@
     </w:p>
     <w:sdt>
       <w:sdtPr>
+        <w:rPr>
+          <w:rFonts w:asciiTheme="minorHAnsi" w:eastAsiaTheme="minorHAnsi" w:hAnsiTheme="minorHAnsi" w:cstheme="minorBidi"/>
+          <w:color w:val="auto"/>
+          <w:sz w:val="22"/>
+          <w:szCs w:val="22"/>
+          <w:lang w:eastAsia="en-US"/>
+        </w:rPr>
         <w:id w:val="2130665758"/>
         <w:docPartObj>
           <w:docPartGallery w:val="Table of Contents"/>
@@ -416,13 +423,8 @@
       </w:sdtPr>
       <w:sdtEndPr>
         <w:rPr>
-          <w:rFonts w:asciiTheme="minorHAnsi" w:eastAsiaTheme="minorHAnsi" w:hAnsiTheme="minorHAnsi" w:cstheme="minorBidi"/>
           <w:b/>
           <w:bCs/>
-          <w:color w:val="auto"/>
-          <w:sz w:val="22"/>
-          <w:szCs w:val="22"/>
-          <w:lang w:eastAsia="en-US"/>
         </w:rPr>
       </w:sdtEndPr>
       <w:sdtContent>
@@ -440,6 +442,7 @@
             <w:rPr>
               <w:rFonts w:eastAsiaTheme="minorEastAsia"/>
               <w:noProof/>
+              <w:sz w:val="36"/>
               <w:lang w:eastAsia="pt-PT"/>
             </w:rPr>
           </w:pPr>
@@ -459,24 +462,15 @@
                 <w:rFonts w:ascii="Segoe UI" w:hAnsi="Segoe UI" w:cs="Segoe UI"/>
                 <w:noProof/>
                 <w:color w:val="034990" w:themeColor="hyperlink" w:themeShade="BF"/>
-              </w:rPr>
-              <w:t>Ponto d</w:t>
-            </w:r>
-            <w:bookmarkStart w:id="0" w:name="_GoBack"/>
-            <w:bookmarkEnd w:id="0"/>
-            <w:r>
-              <w:rPr>
-                <w:rStyle w:val="Hiperligao"/>
-                <w:rFonts w:ascii="Segoe UI" w:hAnsi="Segoe UI" w:cs="Segoe UI"/>
-                <w:noProof/>
-                <w:color w:val="034990" w:themeColor="hyperlink" w:themeShade="BF"/>
-              </w:rPr>
-              <w:t>e Situação</w:t>
+                <w:sz w:val="36"/>
+              </w:rPr>
+              <w:t>Ponto de Situação</w:t>
             </w:r>
             <w:r>
               <w:rPr>
                 <w:noProof/>
                 <w:webHidden/>
+                <w:sz w:val="36"/>
               </w:rPr>
               <w:tab/>
             </w:r>
@@ -484,6 +478,7 @@
               <w:rPr>
                 <w:noProof/>
                 <w:webHidden/>
+                <w:sz w:val="36"/>
               </w:rPr>
               <w:fldChar w:fldCharType="begin"/>
             </w:r>
@@ -491,6 +486,7 @@
               <w:rPr>
                 <w:noProof/>
                 <w:webHidden/>
+                <w:sz w:val="36"/>
               </w:rPr>
               <w:instrText xml:space="preserve"> PAGEREF _Toc390695820 \h </w:instrText>
             </w:r>
@@ -498,12 +494,14 @@
               <w:rPr>
                 <w:noProof/>
                 <w:webHidden/>
+                <w:sz w:val="36"/>
               </w:rPr>
             </w:r>
             <w:r>
               <w:rPr>
                 <w:noProof/>
                 <w:webHidden/>
+                <w:sz w:val="36"/>
               </w:rPr>
               <w:fldChar w:fldCharType="separate"/>
             </w:r>
@@ -511,6 +509,7 @@
               <w:rPr>
                 <w:noProof/>
                 <w:webHidden/>
+                <w:sz w:val="36"/>
               </w:rPr>
               <w:t>3</w:t>
             </w:r>
@@ -518,6 +517,7 @@
               <w:rPr>
                 <w:noProof/>
                 <w:webHidden/>
+                <w:sz w:val="36"/>
               </w:rPr>
               <w:fldChar w:fldCharType="end"/>
             </w:r>
@@ -532,6 +532,7 @@
             <w:rPr>
               <w:rFonts w:eastAsiaTheme="minorEastAsia"/>
               <w:noProof/>
+              <w:sz w:val="36"/>
               <w:lang w:eastAsia="pt-PT"/>
             </w:rPr>
           </w:pPr>
@@ -542,6 +543,7 @@
                 <w:rFonts w:ascii="Segoe UI" w:hAnsi="Segoe UI" w:cs="Segoe UI"/>
                 <w:noProof/>
                 <w:color w:val="034990" w:themeColor="hyperlink" w:themeShade="BF"/>
+                <w:sz w:val="36"/>
               </w:rPr>
               <w:t>Fases</w:t>
             </w:r>
@@ -549,6 +551,7 @@
               <w:rPr>
                 <w:noProof/>
                 <w:webHidden/>
+                <w:sz w:val="36"/>
               </w:rPr>
               <w:tab/>
             </w:r>
@@ -556,6 +559,7 @@
               <w:rPr>
                 <w:noProof/>
                 <w:webHidden/>
+                <w:sz w:val="36"/>
               </w:rPr>
               <w:fldChar w:fldCharType="begin"/>
             </w:r>
@@ -563,6 +567,7 @@
               <w:rPr>
                 <w:noProof/>
                 <w:webHidden/>
+                <w:sz w:val="36"/>
               </w:rPr>
               <w:instrText xml:space="preserve"> PAGEREF _Toc390695821 \h </w:instrText>
             </w:r>
@@ -570,12 +575,14 @@
               <w:rPr>
                 <w:noProof/>
                 <w:webHidden/>
+                <w:sz w:val="36"/>
               </w:rPr>
             </w:r>
             <w:r>
               <w:rPr>
                 <w:noProof/>
                 <w:webHidden/>
+                <w:sz w:val="36"/>
               </w:rPr>
               <w:fldChar w:fldCharType="separate"/>
             </w:r>
@@ -583,13 +590,15 @@
               <w:rPr>
                 <w:noProof/>
                 <w:webHidden/>
-              </w:rPr>
-              <w:t>5</w:t>
+                <w:sz w:val="36"/>
+              </w:rPr>
+              <w:t>4</w:t>
             </w:r>
             <w:r>
               <w:rPr>
                 <w:noProof/>
                 <w:webHidden/>
+                <w:sz w:val="36"/>
               </w:rPr>
               <w:fldChar w:fldCharType="end"/>
             </w:r>
@@ -604,6 +613,7 @@
             <w:rPr>
               <w:rFonts w:eastAsiaTheme="minorEastAsia"/>
               <w:noProof/>
+              <w:sz w:val="36"/>
               <w:lang w:eastAsia="pt-PT"/>
             </w:rPr>
           </w:pPr>
@@ -614,7 +624,7 @@
                 <w:rFonts w:ascii="Segoe UI" w:hAnsi="Segoe UI" w:cs="Segoe UI"/>
                 <w:noProof/>
                 <w:color w:val="034990" w:themeColor="hyperlink" w:themeShade="BF"/>
-                <w:sz w:val="20"/>
+                <w:sz w:val="32"/>
               </w:rPr>
               <w:t>Código</w:t>
             </w:r>
@@ -624,6 +634,7 @@
                 <w:rFonts w:ascii="Segoe UI" w:hAnsi="Segoe UI" w:cs="Segoe UI"/>
                 <w:noProof/>
                 <w:color w:val="034990" w:themeColor="hyperlink" w:themeShade="BF"/>
+                <w:sz w:val="36"/>
               </w:rPr>
               <w:t>:</w:t>
             </w:r>
@@ -631,6 +642,7 @@
               <w:rPr>
                 <w:noProof/>
                 <w:webHidden/>
+                <w:sz w:val="36"/>
               </w:rPr>
               <w:tab/>
             </w:r>
@@ -638,6 +650,7 @@
               <w:rPr>
                 <w:noProof/>
                 <w:webHidden/>
+                <w:sz w:val="36"/>
               </w:rPr>
               <w:fldChar w:fldCharType="begin"/>
             </w:r>
@@ -645,6 +658,7 @@
               <w:rPr>
                 <w:noProof/>
                 <w:webHidden/>
+                <w:sz w:val="36"/>
               </w:rPr>
               <w:instrText xml:space="preserve"> PAGEREF _Toc390695822 \h </w:instrText>
             </w:r>
@@ -652,12 +666,14 @@
               <w:rPr>
                 <w:noProof/>
                 <w:webHidden/>
+                <w:sz w:val="36"/>
               </w:rPr>
             </w:r>
             <w:r>
               <w:rPr>
                 <w:noProof/>
                 <w:webHidden/>
+                <w:sz w:val="36"/>
               </w:rPr>
               <w:fldChar w:fldCharType="separate"/>
             </w:r>
@@ -665,13 +681,15 @@
               <w:rPr>
                 <w:noProof/>
                 <w:webHidden/>
-              </w:rPr>
-              <w:t>5</w:t>
+                <w:sz w:val="36"/>
+              </w:rPr>
+              <w:t>4</w:t>
             </w:r>
             <w:r>
               <w:rPr>
                 <w:noProof/>
                 <w:webHidden/>
+                <w:sz w:val="36"/>
               </w:rPr>
               <w:fldChar w:fldCharType="end"/>
             </w:r>
@@ -686,6 +704,7 @@
             <w:rPr>
               <w:rFonts w:eastAsiaTheme="minorEastAsia"/>
               <w:noProof/>
+              <w:sz w:val="36"/>
               <w:lang w:eastAsia="pt-PT"/>
             </w:rPr>
           </w:pPr>
@@ -696,7 +715,7 @@
                 <w:rFonts w:ascii="Segoe UI" w:hAnsi="Segoe UI" w:cs="Segoe UI"/>
                 <w:noProof/>
                 <w:color w:val="034990" w:themeColor="hyperlink" w:themeShade="BF"/>
-                <w:sz w:val="20"/>
+                <w:sz w:val="32"/>
               </w:rPr>
               <w:t>Interface</w:t>
             </w:r>
@@ -705,7 +724,7 @@
                 <w:rStyle w:val="Hiperligao"/>
                 <w:noProof/>
                 <w:color w:val="034990" w:themeColor="hyperlink" w:themeShade="BF"/>
-                <w:sz w:val="20"/>
+                <w:sz w:val="32"/>
               </w:rPr>
               <w:t>:</w:t>
             </w:r>
@@ -713,6 +732,7 @@
               <w:rPr>
                 <w:noProof/>
                 <w:webHidden/>
+                <w:sz w:val="36"/>
               </w:rPr>
               <w:tab/>
             </w:r>
@@ -720,6 +740,7 @@
               <w:rPr>
                 <w:noProof/>
                 <w:webHidden/>
+                <w:sz w:val="36"/>
               </w:rPr>
               <w:fldChar w:fldCharType="begin"/>
             </w:r>
@@ -727,6 +748,7 @@
               <w:rPr>
                 <w:noProof/>
                 <w:webHidden/>
+                <w:sz w:val="36"/>
               </w:rPr>
               <w:instrText xml:space="preserve"> PAGEREF _Toc390695823 \h </w:instrText>
             </w:r>
@@ -734,12 +756,14 @@
               <w:rPr>
                 <w:noProof/>
                 <w:webHidden/>
+                <w:sz w:val="36"/>
               </w:rPr>
             </w:r>
             <w:r>
               <w:rPr>
                 <w:noProof/>
                 <w:webHidden/>
+                <w:sz w:val="36"/>
               </w:rPr>
               <w:fldChar w:fldCharType="separate"/>
             </w:r>
@@ -747,13 +771,15 @@
               <w:rPr>
                 <w:noProof/>
                 <w:webHidden/>
-              </w:rPr>
-              <w:t>5</w:t>
+                <w:sz w:val="36"/>
+              </w:rPr>
+              <w:t>4</w:t>
             </w:r>
             <w:r>
               <w:rPr>
                 <w:noProof/>
                 <w:webHidden/>
+                <w:sz w:val="36"/>
               </w:rPr>
               <w:fldChar w:fldCharType="end"/>
             </w:r>
@@ -768,6 +794,7 @@
             <w:rPr>
               <w:rFonts w:eastAsiaTheme="minorEastAsia"/>
               <w:noProof/>
+              <w:sz w:val="36"/>
               <w:lang w:eastAsia="pt-PT"/>
             </w:rPr>
           </w:pPr>
@@ -778,6 +805,7 @@
                 <w:rFonts w:ascii="Segoe UI" w:hAnsi="Segoe UI" w:cs="Segoe UI"/>
                 <w:noProof/>
                 <w:color w:val="034990" w:themeColor="hyperlink" w:themeShade="BF"/>
+                <w:sz w:val="36"/>
               </w:rPr>
               <w:t>Opinião pessoal</w:t>
             </w:r>
@@ -785,6 +813,7 @@
               <w:rPr>
                 <w:noProof/>
                 <w:webHidden/>
+                <w:sz w:val="36"/>
               </w:rPr>
               <w:tab/>
             </w:r>
@@ -792,6 +821,7 @@
               <w:rPr>
                 <w:noProof/>
                 <w:webHidden/>
+                <w:sz w:val="36"/>
               </w:rPr>
               <w:fldChar w:fldCharType="begin"/>
             </w:r>
@@ -799,6 +829,7 @@
               <w:rPr>
                 <w:noProof/>
                 <w:webHidden/>
+                <w:sz w:val="36"/>
               </w:rPr>
               <w:instrText xml:space="preserve"> PAGEREF _Toc390695824 \h </w:instrText>
             </w:r>
@@ -806,12 +837,14 @@
               <w:rPr>
                 <w:noProof/>
                 <w:webHidden/>
+                <w:sz w:val="36"/>
               </w:rPr>
             </w:r>
             <w:r>
               <w:rPr>
                 <w:noProof/>
                 <w:webHidden/>
+                <w:sz w:val="36"/>
               </w:rPr>
               <w:fldChar w:fldCharType="separate"/>
             </w:r>
@@ -819,13 +852,15 @@
               <w:rPr>
                 <w:noProof/>
                 <w:webHidden/>
-              </w:rPr>
-              <w:t>6</w:t>
+                <w:sz w:val="36"/>
+              </w:rPr>
+              <w:t>5</w:t>
             </w:r>
             <w:r>
               <w:rPr>
                 <w:noProof/>
                 <w:webHidden/>
+                <w:sz w:val="36"/>
               </w:rPr>
               <w:fldChar w:fldCharType="end"/>
             </w:r>
@@ -840,6 +875,7 @@
             <w:rPr>
               <w:rFonts w:eastAsiaTheme="minorEastAsia"/>
               <w:noProof/>
+              <w:sz w:val="36"/>
               <w:lang w:eastAsia="pt-PT"/>
             </w:rPr>
           </w:pPr>
@@ -849,6 +885,7 @@
                 <w:rStyle w:val="Hiperligao"/>
                 <w:noProof/>
                 <w:color w:val="034990" w:themeColor="hyperlink" w:themeShade="BF"/>
+                <w:sz w:val="36"/>
               </w:rPr>
               <w:t>Material para avaliação</w:t>
             </w:r>
@@ -856,6 +893,7 @@
               <w:rPr>
                 <w:noProof/>
                 <w:webHidden/>
+                <w:sz w:val="36"/>
               </w:rPr>
               <w:tab/>
             </w:r>
@@ -863,6 +901,7 @@
               <w:rPr>
                 <w:noProof/>
                 <w:webHidden/>
+                <w:sz w:val="36"/>
               </w:rPr>
               <w:fldChar w:fldCharType="begin"/>
             </w:r>
@@ -870,6 +909,7 @@
               <w:rPr>
                 <w:noProof/>
                 <w:webHidden/>
+                <w:sz w:val="36"/>
               </w:rPr>
               <w:instrText xml:space="preserve"> PAGEREF _Toc390695825 \h </w:instrText>
             </w:r>
@@ -877,12 +917,14 @@
               <w:rPr>
                 <w:noProof/>
                 <w:webHidden/>
+                <w:sz w:val="36"/>
               </w:rPr>
             </w:r>
             <w:r>
               <w:rPr>
                 <w:noProof/>
                 <w:webHidden/>
+                <w:sz w:val="36"/>
               </w:rPr>
               <w:fldChar w:fldCharType="separate"/>
             </w:r>
@@ -890,13 +932,15 @@
               <w:rPr>
                 <w:noProof/>
                 <w:webHidden/>
-              </w:rPr>
-              <w:t>7</w:t>
+                <w:sz w:val="36"/>
+              </w:rPr>
+              <w:t>6</w:t>
             </w:r>
             <w:r>
               <w:rPr>
                 <w:noProof/>
                 <w:webHidden/>
+                <w:sz w:val="36"/>
               </w:rPr>
               <w:fldChar w:fldCharType="end"/>
             </w:r>
@@ -1046,12 +1090,13 @@
     </w:p>
     <w:p>
       <w:pPr>
-        <w:jc w:val="center"/>
-        <w:rPr>
-          <w:rFonts w:ascii="Comic Sans MS" w:hAnsi="Comic Sans MS"/>
+        <w:pStyle w:val="Cabealho1"/>
+        <w:rPr>
+          <w:rFonts w:ascii="Comic Sans MS" w:eastAsiaTheme="minorHAnsi" w:hAnsi="Comic Sans MS" w:cstheme="minorBidi"/>
           <w:b/>
           <w:color w:val="262626" w:themeColor="text1" w:themeTint="D9"/>
           <w:sz w:val="48"/>
+          <w:szCs w:val="22"/>
           <w:u w:val="single"/>
           <w14:shadow w14:blurRad="0" w14:dist="38100" w14:dir="2700000" w14:sx="100000" w14:sy="100000" w14:kx="0" w14:ky="0" w14:algn="bl">
             <w14:schemeClr w14:val="accent5"/>
@@ -1065,182 +1110,7 @@
           </w14:textOutline>
         </w:rPr>
       </w:pPr>
-    </w:p>
-    <w:p>
-      <w:pPr>
-        <w:jc w:val="center"/>
-        <w:rPr>
-          <w:rFonts w:ascii="Comic Sans MS" w:hAnsi="Comic Sans MS"/>
-          <w:b/>
-          <w:color w:val="262626" w:themeColor="text1" w:themeTint="D9"/>
-          <w:sz w:val="48"/>
-          <w:u w:val="single"/>
-          <w14:shadow w14:blurRad="0" w14:dist="38100" w14:dir="2700000" w14:sx="100000" w14:sy="100000" w14:kx="0" w14:ky="0" w14:algn="bl">
-            <w14:schemeClr w14:val="accent5"/>
-          </w14:shadow>
-          <w14:textOutline w14:w="6731" w14:cap="flat" w14:cmpd="sng" w14:algn="ctr">
-            <w14:solidFill>
-              <w14:schemeClr w14:val="bg1"/>
-            </w14:solidFill>
-            <w14:prstDash w14:val="solid"/>
-            <w14:round/>
-          </w14:textOutline>
-        </w:rPr>
-      </w:pPr>
-    </w:p>
-    <w:p>
-      <w:pPr>
-        <w:jc w:val="center"/>
-        <w:rPr>
-          <w:rFonts w:ascii="Comic Sans MS" w:hAnsi="Comic Sans MS"/>
-          <w:b/>
-          <w:color w:val="262626" w:themeColor="text1" w:themeTint="D9"/>
-          <w:sz w:val="48"/>
-          <w:u w:val="single"/>
-          <w14:shadow w14:blurRad="0" w14:dist="38100" w14:dir="2700000" w14:sx="100000" w14:sy="100000" w14:kx="0" w14:ky="0" w14:algn="bl">
-            <w14:schemeClr w14:val="accent5"/>
-          </w14:shadow>
-          <w14:textOutline w14:w="6731" w14:cap="flat" w14:cmpd="sng" w14:algn="ctr">
-            <w14:solidFill>
-              <w14:schemeClr w14:val="bg1"/>
-            </w14:solidFill>
-            <w14:prstDash w14:val="solid"/>
-            <w14:round/>
-          </w14:textOutline>
-        </w:rPr>
-      </w:pPr>
-    </w:p>
-    <w:p>
-      <w:pPr>
-        <w:jc w:val="center"/>
-        <w:rPr>
-          <w:rFonts w:ascii="Comic Sans MS" w:hAnsi="Comic Sans MS"/>
-          <w:b/>
-          <w:color w:val="262626" w:themeColor="text1" w:themeTint="D9"/>
-          <w:sz w:val="48"/>
-          <w:u w:val="single"/>
-          <w14:shadow w14:blurRad="0" w14:dist="38100" w14:dir="2700000" w14:sx="100000" w14:sy="100000" w14:kx="0" w14:ky="0" w14:algn="bl">
-            <w14:schemeClr w14:val="accent5"/>
-          </w14:shadow>
-          <w14:textOutline w14:w="6731" w14:cap="flat" w14:cmpd="sng" w14:algn="ctr">
-            <w14:solidFill>
-              <w14:schemeClr w14:val="bg1"/>
-            </w14:solidFill>
-            <w14:prstDash w14:val="solid"/>
-            <w14:round/>
-          </w14:textOutline>
-        </w:rPr>
-      </w:pPr>
-    </w:p>
-    <w:p>
-      <w:pPr>
-        <w:jc w:val="center"/>
-        <w:rPr>
-          <w:rFonts w:ascii="Comic Sans MS" w:hAnsi="Comic Sans MS"/>
-          <w:b/>
-          <w:color w:val="262626" w:themeColor="text1" w:themeTint="D9"/>
-          <w:sz w:val="48"/>
-          <w:u w:val="single"/>
-          <w14:shadow w14:blurRad="0" w14:dist="38100" w14:dir="2700000" w14:sx="100000" w14:sy="100000" w14:kx="0" w14:ky="0" w14:algn="bl">
-            <w14:schemeClr w14:val="accent5"/>
-          </w14:shadow>
-          <w14:textOutline w14:w="6731" w14:cap="flat" w14:cmpd="sng" w14:algn="ctr">
-            <w14:solidFill>
-              <w14:schemeClr w14:val="bg1"/>
-            </w14:solidFill>
-            <w14:prstDash w14:val="solid"/>
-            <w14:round/>
-          </w14:textOutline>
-        </w:rPr>
-      </w:pPr>
-    </w:p>
-    <w:p>
-      <w:pPr>
-        <w:jc w:val="center"/>
-        <w:rPr>
-          <w:rFonts w:ascii="Comic Sans MS" w:hAnsi="Comic Sans MS"/>
-          <w:b/>
-          <w:color w:val="262626" w:themeColor="text1" w:themeTint="D9"/>
-          <w:sz w:val="48"/>
-          <w:u w:val="single"/>
-          <w14:shadow w14:blurRad="0" w14:dist="38100" w14:dir="2700000" w14:sx="100000" w14:sy="100000" w14:kx="0" w14:ky="0" w14:algn="bl">
-            <w14:schemeClr w14:val="accent5"/>
-          </w14:shadow>
-          <w14:textOutline w14:w="6731" w14:cap="flat" w14:cmpd="sng" w14:algn="ctr">
-            <w14:solidFill>
-              <w14:schemeClr w14:val="bg1"/>
-            </w14:solidFill>
-            <w14:prstDash w14:val="solid"/>
-            <w14:round/>
-          </w14:textOutline>
-        </w:rPr>
-      </w:pPr>
-    </w:p>
-    <w:p>
-      <w:pPr>
-        <w:jc w:val="center"/>
-        <w:rPr>
-          <w:rFonts w:ascii="Comic Sans MS" w:hAnsi="Comic Sans MS"/>
-          <w:b/>
-          <w:color w:val="262626" w:themeColor="text1" w:themeTint="D9"/>
-          <w:sz w:val="48"/>
-          <w:u w:val="single"/>
-          <w14:shadow w14:blurRad="0" w14:dist="38100" w14:dir="2700000" w14:sx="100000" w14:sy="100000" w14:kx="0" w14:ky="0" w14:algn="bl">
-            <w14:schemeClr w14:val="accent5"/>
-          </w14:shadow>
-          <w14:textOutline w14:w="6731" w14:cap="flat" w14:cmpd="sng" w14:algn="ctr">
-            <w14:solidFill>
-              <w14:schemeClr w14:val="bg1"/>
-            </w14:solidFill>
-            <w14:prstDash w14:val="solid"/>
-            <w14:round/>
-          </w14:textOutline>
-        </w:rPr>
-      </w:pPr>
-    </w:p>
-    <w:p>
-      <w:pPr>
-        <w:jc w:val="center"/>
-        <w:rPr>
-          <w:rFonts w:ascii="Comic Sans MS" w:hAnsi="Comic Sans MS"/>
-          <w:b/>
-          <w:color w:val="262626" w:themeColor="text1" w:themeTint="D9"/>
-          <w:sz w:val="48"/>
-          <w:u w:val="single"/>
-          <w14:shadow w14:blurRad="0" w14:dist="38100" w14:dir="2700000" w14:sx="100000" w14:sy="100000" w14:kx="0" w14:ky="0" w14:algn="bl">
-            <w14:schemeClr w14:val="accent5"/>
-          </w14:shadow>
-          <w14:textOutline w14:w="6731" w14:cap="flat" w14:cmpd="sng" w14:algn="ctr">
-            <w14:solidFill>
-              <w14:schemeClr w14:val="bg1"/>
-            </w14:solidFill>
-            <w14:prstDash w14:val="solid"/>
-            <w14:round/>
-          </w14:textOutline>
-        </w:rPr>
-      </w:pPr>
-    </w:p>
-    <w:p>
-      <w:pPr>
-        <w:jc w:val="center"/>
-        <w:rPr>
-          <w:rFonts w:ascii="Comic Sans MS" w:hAnsi="Comic Sans MS"/>
-          <w:b/>
-          <w:color w:val="262626" w:themeColor="text1" w:themeTint="D9"/>
-          <w:sz w:val="48"/>
-          <w:u w:val="single"/>
-          <w14:shadow w14:blurRad="0" w14:dist="38100" w14:dir="2700000" w14:sx="100000" w14:sy="100000" w14:kx="0" w14:ky="0" w14:algn="bl">
-            <w14:schemeClr w14:val="accent5"/>
-          </w14:shadow>
-          <w14:textOutline w14:w="6731" w14:cap="flat" w14:cmpd="sng" w14:algn="ctr">
-            <w14:solidFill>
-              <w14:schemeClr w14:val="bg1"/>
-            </w14:solidFill>
-            <w14:prstDash w14:val="solid"/>
-            <w14:round/>
-          </w14:textOutline>
-        </w:rPr>
-      </w:pPr>
+      <w:bookmarkStart w:id="0" w:name="_Toc390695820"/>
     </w:p>
     <w:p>
       <w:pPr>
@@ -1252,7 +1122,6 @@
           <w:u w:val="single"/>
         </w:rPr>
       </w:pPr>
-      <w:bookmarkStart w:id="1" w:name="_Toc390695820"/>
       <w:r>
         <w:rPr>
           <w:rFonts w:ascii="Segoe UI" w:hAnsi="Segoe UI" w:cs="Segoe UI"/>
@@ -1269,7 +1138,7 @@
         </w:rPr>
         <w:t>onto de Situação</w:t>
       </w:r>
-      <w:bookmarkEnd w:id="1"/>
+      <w:bookmarkEnd w:id="0"/>
     </w:p>
     <w:p>
       <w:pPr>
@@ -1332,7 +1201,6 @@
                 <w:sz w:val="28"/>
                 <w:u w:val="single"/>
               </w:rPr>
-              <w:lastRenderedPageBreak/>
               <w:t>Fase</w:t>
             </w:r>
           </w:p>
@@ -2413,7 +2281,13 @@
               <w:rPr>
                 <w:sz w:val="20"/>
               </w:rPr>
-              <w:t>60</w:t>
+              <w:t>8</w:t>
+            </w:r>
+            <w:r>
+              <w:rPr>
+                <w:sz w:val="20"/>
+              </w:rPr>
+              <w:t>5</w:t>
             </w:r>
             <w:r>
               <w:rPr>
@@ -2481,7 +2355,7 @@
               <w:rPr>
                 <w:sz w:val="20"/>
               </w:rPr>
-              <w:t>1</w:t>
+              <w:t>3</w:t>
             </w:r>
             <w:r>
               <w:rPr>
@@ -2631,7 +2505,7 @@
               <w:rPr>
                 <w:sz w:val="20"/>
               </w:rPr>
-              <w:t>1</w:t>
+              <w:t>4</w:t>
             </w:r>
             <w:r>
               <w:rPr>
@@ -2723,7 +2597,7 @@
               <w:rPr>
                 <w:sz w:val="20"/>
               </w:rPr>
-              <w:t>45</w:t>
+              <w:t>50</w:t>
             </w:r>
             <w:r>
               <w:rPr>
@@ -2791,8 +2665,10 @@
               <w:rPr>
                 <w:sz w:val="20"/>
               </w:rPr>
-              <w:t>1</w:t>
-            </w:r>
+              <w:t>4</w:t>
+            </w:r>
+            <w:bookmarkStart w:id="1" w:name="_GoBack"/>
+            <w:bookmarkEnd w:id="1"/>
             <w:r>
               <w:rPr>
                 <w:sz w:val="20"/>
@@ -3125,10 +3001,58 @@
         <w:jc w:val="both"/>
         <w:rPr>
           <w:rFonts w:ascii="Arial" w:hAnsi="Arial" w:cs="Arial"/>
-          <w:sz w:val="32"/>
-          <w:szCs w:val="30"/>
-        </w:rPr>
-      </w:pPr>
+          <w:b/>
+          <w:sz w:val="32"/>
+          <w:szCs w:val="30"/>
+          <w:u w:val="single"/>
+        </w:rPr>
+      </w:pPr>
+      <w:r>
+        <w:rPr>
+          <w:rFonts w:ascii="Arial" w:hAnsi="Arial" w:cs="Arial"/>
+          <w:b/>
+          <w:sz w:val="32"/>
+          <w:szCs w:val="30"/>
+          <w:u w:val="single"/>
+        </w:rPr>
+        <w:t>Fases por concluir:</w:t>
+      </w:r>
+    </w:p>
+    <w:p>
+      <w:pPr>
+        <w:jc w:val="both"/>
+        <w:rPr>
+          <w:rFonts w:ascii="Arial" w:hAnsi="Arial" w:cs="Arial"/>
+          <w:sz w:val="32"/>
+          <w:szCs w:val="30"/>
+        </w:rPr>
+      </w:pPr>
+      <w:r>
+        <w:rPr>
+          <w:rFonts w:ascii="Arial" w:hAnsi="Arial" w:cs="Arial"/>
+          <w:sz w:val="32"/>
+          <w:szCs w:val="30"/>
+        </w:rPr>
+        <w:t>-Relatórios de Reparações (parte do código)</w:t>
+      </w:r>
+    </w:p>
+    <w:p>
+      <w:pPr>
+        <w:jc w:val="both"/>
+        <w:rPr>
+          <w:rFonts w:ascii="Arial" w:hAnsi="Arial" w:cs="Arial"/>
+          <w:sz w:val="32"/>
+          <w:szCs w:val="30"/>
+        </w:rPr>
+      </w:pPr>
+      <w:r>
+        <w:rPr>
+          <w:rFonts w:ascii="Arial" w:hAnsi="Arial" w:cs="Arial"/>
+          <w:sz w:val="32"/>
+          <w:szCs w:val="30"/>
+        </w:rPr>
+        <w:t>-Testes Finais</w:t>
+      </w:r>
     </w:p>
     <w:p>
       <w:pPr>
@@ -3329,6 +3253,50 @@
         </w:rPr>
         <w:t>- Relatórios de Reparações</w:t>
       </w:r>
+      <w:r>
+        <w:rPr>
+          <w:rFonts w:ascii="Arial" w:hAnsi="Arial" w:cs="Arial"/>
+          <w:sz w:val="32"/>
+          <w:szCs w:val="30"/>
+        </w:rPr>
+        <w:t xml:space="preserve"> (parte da GUI – </w:t>
+      </w:r>
+      <w:proofErr w:type="spellStart"/>
+      <w:r>
+        <w:rPr>
+          <w:rFonts w:ascii="Arial" w:hAnsi="Arial" w:cs="Arial"/>
+          <w:sz w:val="32"/>
+          <w:szCs w:val="30"/>
+        </w:rPr>
+        <w:t>Graphical</w:t>
+      </w:r>
+      <w:proofErr w:type="spellEnd"/>
+      <w:r>
+        <w:rPr>
+          <w:rFonts w:ascii="Arial" w:hAnsi="Arial" w:cs="Arial"/>
+          <w:sz w:val="32"/>
+          <w:szCs w:val="30"/>
+        </w:rPr>
+        <w:t xml:space="preserve"> </w:t>
+      </w:r>
+      <w:proofErr w:type="spellStart"/>
+      <w:r>
+        <w:rPr>
+          <w:rFonts w:ascii="Arial" w:hAnsi="Arial" w:cs="Arial"/>
+          <w:sz w:val="32"/>
+          <w:szCs w:val="30"/>
+        </w:rPr>
+        <w:t>User</w:t>
+      </w:r>
+      <w:proofErr w:type="spellEnd"/>
+      <w:r>
+        <w:rPr>
+          <w:rFonts w:ascii="Arial" w:hAnsi="Arial" w:cs="Arial"/>
+          <w:sz w:val="32"/>
+          <w:szCs w:val="30"/>
+        </w:rPr>
+        <w:t xml:space="preserve"> Interface)</w:t>
+      </w:r>
     </w:p>
     <w:p>
       <w:pPr>
@@ -3352,24 +3320,6 @@
       <w:pPr>
         <w:rPr>
           <w:rFonts w:ascii="Arial" w:hAnsi="Arial" w:cs="Arial"/>
-          <w:sz w:val="32"/>
-          <w:szCs w:val="30"/>
-        </w:rPr>
-      </w:pPr>
-    </w:p>
-    <w:p>
-      <w:pPr>
-        <w:rPr>
-          <w:rFonts w:ascii="Segoe UI" w:hAnsi="Segoe UI" w:cs="Segoe UI"/>
-          <w:sz w:val="32"/>
-          <w:szCs w:val="30"/>
-        </w:rPr>
-      </w:pPr>
-    </w:p>
-    <w:p>
-      <w:pPr>
-        <w:rPr>
-          <w:rFonts w:ascii="Segoe UI" w:hAnsi="Segoe UI" w:cs="Segoe UI"/>
           <w:sz w:val="32"/>
           <w:szCs w:val="30"/>
         </w:rPr>
@@ -3380,8 +3330,142 @@
         <w:pStyle w:val="Cabealho1"/>
         <w:jc w:val="center"/>
         <w:rPr>
-          <w:rFonts w:ascii="Segoe UI" w:eastAsiaTheme="minorHAnsi" w:hAnsi="Segoe UI" w:cs="Segoe UI"/>
-          <w:color w:val="auto"/>
+          <w:rFonts w:ascii="Segoe UI" w:hAnsi="Segoe UI" w:cs="Segoe UI"/>
+          <w:sz w:val="52"/>
+        </w:rPr>
+      </w:pPr>
+      <w:bookmarkStart w:id="5" w:name="_Toc390695824"/>
+      <w:r>
+        <w:rPr>
+          <w:rFonts w:ascii="Segoe UI" w:hAnsi="Segoe UI" w:cs="Segoe UI"/>
+          <w:sz w:val="52"/>
+        </w:rPr>
+        <w:t>Opinião pessoal</w:t>
+      </w:r>
+      <w:bookmarkEnd w:id="5"/>
+    </w:p>
+    <w:p/>
+    <w:p>
+      <w:pPr>
+        <w:jc w:val="both"/>
+        <w:rPr>
+          <w:rFonts w:ascii="Segoe UI" w:hAnsi="Segoe UI" w:cs="Segoe UI"/>
+          <w:sz w:val="32"/>
+          <w:szCs w:val="30"/>
+        </w:rPr>
+      </w:pPr>
+      <w:r>
+        <w:rPr>
+          <w:rFonts w:ascii="Segoe UI" w:hAnsi="Segoe UI" w:cs="Segoe UI"/>
+          <w:sz w:val="32"/>
+          <w:szCs w:val="30"/>
+        </w:rPr>
+        <w:t>Comparando com o último ponto de situação, o projeto avançou bastante na parte do código da interface do programa, apenas encontrámos alguns erros na BLL e tivemos que, mais uma vez, alterar um pouco a base de dados para nos permitir guardar mais dados sobre os técnicos nomeadamente a morada, código postal, etc.</w:t>
+      </w:r>
+    </w:p>
+    <w:p>
+      <w:pPr>
+        <w:jc w:val="both"/>
+        <w:rPr>
+          <w:rFonts w:ascii="Segoe UI" w:hAnsi="Segoe UI" w:cs="Segoe UI"/>
+          <w:sz w:val="32"/>
+          <w:szCs w:val="30"/>
+        </w:rPr>
+      </w:pPr>
+      <w:r>
+        <w:rPr>
+          <w:rFonts w:ascii="Segoe UI" w:hAnsi="Segoe UI" w:cs="Segoe UI"/>
+          <w:sz w:val="32"/>
+          <w:szCs w:val="30"/>
+        </w:rPr>
+        <w:t>Quanto ao relatório, corrigimos alguns erros de gramática que tínhamos, adicionámos todos os programas que utilizámos, atualizámos o modelo de dados e alterámos o cronograma um pouco para estar de acordo com a realidade. Melhorámos também os aspeto geral do relatório para estar mais apresentável e mais formal.</w:t>
+      </w:r>
+      <w:r>
+        <w:rPr>
+          <w:rFonts w:ascii="Segoe UI" w:hAnsi="Segoe UI" w:cs="Segoe UI"/>
+          <w:sz w:val="32"/>
+          <w:szCs w:val="30"/>
+        </w:rPr>
+        <w:t xml:space="preserve"> Adicionámos alguns agradecimentos também.</w:t>
+      </w:r>
+    </w:p>
+    <w:p>
+      <w:pPr>
+        <w:rPr>
+          <w:rFonts w:ascii="Segoe UI" w:hAnsi="Segoe UI" w:cs="Segoe UI"/>
+          <w:sz w:val="32"/>
+          <w:szCs w:val="30"/>
+        </w:rPr>
+      </w:pPr>
+    </w:p>
+    <w:p>
+      <w:pPr>
+        <w:rPr>
+          <w:rFonts w:ascii="Segoe UI" w:hAnsi="Segoe UI" w:cs="Segoe UI"/>
+          <w:sz w:val="32"/>
+          <w:szCs w:val="30"/>
+        </w:rPr>
+      </w:pPr>
+    </w:p>
+    <w:p>
+      <w:pPr>
+        <w:rPr>
+          <w:rFonts w:ascii="Segoe UI" w:hAnsi="Segoe UI" w:cs="Segoe UI"/>
+          <w:sz w:val="32"/>
+          <w:szCs w:val="30"/>
+        </w:rPr>
+      </w:pPr>
+    </w:p>
+    <w:p>
+      <w:pPr>
+        <w:rPr>
+          <w:rFonts w:ascii="Segoe UI" w:hAnsi="Segoe UI" w:cs="Segoe UI"/>
+          <w:sz w:val="32"/>
+          <w:szCs w:val="30"/>
+        </w:rPr>
+      </w:pPr>
+    </w:p>
+    <w:p>
+      <w:pPr>
+        <w:rPr>
+          <w:rFonts w:ascii="Segoe UI" w:hAnsi="Segoe UI" w:cs="Segoe UI"/>
+          <w:sz w:val="32"/>
+          <w:szCs w:val="30"/>
+        </w:rPr>
+      </w:pPr>
+    </w:p>
+    <w:p>
+      <w:pPr>
+        <w:rPr>
+          <w:rFonts w:ascii="Segoe UI" w:hAnsi="Segoe UI" w:cs="Segoe UI"/>
+          <w:sz w:val="32"/>
+          <w:szCs w:val="30"/>
+        </w:rPr>
+      </w:pPr>
+    </w:p>
+    <w:p>
+      <w:pPr>
+        <w:rPr>
+          <w:rFonts w:ascii="Segoe UI" w:hAnsi="Segoe UI" w:cs="Segoe UI"/>
+          <w:sz w:val="32"/>
+          <w:szCs w:val="30"/>
+        </w:rPr>
+      </w:pPr>
+    </w:p>
+    <w:p>
+      <w:pPr>
+        <w:rPr>
+          <w:rFonts w:ascii="Segoe UI" w:hAnsi="Segoe UI" w:cs="Segoe UI"/>
+          <w:sz w:val="32"/>
+          <w:szCs w:val="30"/>
+        </w:rPr>
+      </w:pPr>
+    </w:p>
+    <w:p>
+      <w:pPr>
+        <w:rPr>
+          <w:rFonts w:ascii="Segoe UI" w:hAnsi="Segoe UI" w:cs="Segoe UI"/>
+          <w:sz w:val="32"/>
           <w:szCs w:val="30"/>
         </w:rPr>
       </w:pPr>
@@ -3391,151 +3475,6 @@
         <w:pStyle w:val="Cabealho1"/>
         <w:jc w:val="center"/>
         <w:rPr>
-          <w:rFonts w:ascii="Segoe UI" w:hAnsi="Segoe UI" w:cs="Segoe UI"/>
-          <w:sz w:val="52"/>
-        </w:rPr>
-      </w:pPr>
-      <w:bookmarkStart w:id="5" w:name="_Toc390695824"/>
-      <w:r>
-        <w:rPr>
-          <w:rFonts w:ascii="Segoe UI" w:hAnsi="Segoe UI" w:cs="Segoe UI"/>
-          <w:sz w:val="52"/>
-        </w:rPr>
-        <w:t>Opinião pessoal</w:t>
-      </w:r>
-      <w:bookmarkEnd w:id="5"/>
-    </w:p>
-    <w:p/>
-    <w:p>
-      <w:pPr>
-        <w:jc w:val="both"/>
-        <w:rPr>
-          <w:rFonts w:ascii="Segoe UI" w:hAnsi="Segoe UI" w:cs="Segoe UI"/>
-          <w:sz w:val="32"/>
-          <w:szCs w:val="30"/>
-        </w:rPr>
-      </w:pPr>
-      <w:r>
-        <w:rPr>
-          <w:rFonts w:ascii="Segoe UI" w:hAnsi="Segoe UI" w:cs="Segoe UI"/>
-          <w:sz w:val="32"/>
-          <w:szCs w:val="30"/>
-        </w:rPr>
-        <w:t>Comparando com o último ponto de situação, o projeto avançou bastante na parte do código da interface do programa, apenas encontrámos alguns erros na BLL e tivemos que, mais uma vez, alterar um pouco a base de dados para nos permitir guardar mais dados sobre os técnicos nomeadamente a morada, código postal, etc.</w:t>
-      </w:r>
-    </w:p>
-    <w:p>
-      <w:pPr>
-        <w:jc w:val="both"/>
-        <w:rPr>
-          <w:rFonts w:ascii="Segoe UI" w:hAnsi="Segoe UI" w:cs="Segoe UI"/>
-          <w:sz w:val="32"/>
-          <w:szCs w:val="30"/>
-        </w:rPr>
-      </w:pPr>
-      <w:r>
-        <w:rPr>
-          <w:rFonts w:ascii="Segoe UI" w:hAnsi="Segoe UI" w:cs="Segoe UI"/>
-          <w:sz w:val="32"/>
-          <w:szCs w:val="30"/>
-        </w:rPr>
-        <w:t>Quanto ao relatório, corrigimos alguns erros de gramática que tínhamos, adicionámos todos os programas que utilizámos, atualizámos o modelo de dados e alterámos o cronograma um pouco para estar de acordo com a realidade. Melhorámos também os aspeto geral do relatório para estar mais apresentável e mais formal.</w:t>
-      </w:r>
-      <w:r>
-        <w:rPr>
-          <w:rFonts w:ascii="Segoe UI" w:hAnsi="Segoe UI" w:cs="Segoe UI"/>
-          <w:sz w:val="32"/>
-          <w:szCs w:val="30"/>
-        </w:rPr>
-        <w:t xml:space="preserve"> Adicionámos alguns agradecimentos também.</w:t>
-      </w:r>
-    </w:p>
-    <w:p>
-      <w:pPr>
-        <w:rPr>
-          <w:rFonts w:ascii="Segoe UI" w:hAnsi="Segoe UI" w:cs="Segoe UI"/>
-          <w:sz w:val="32"/>
-          <w:szCs w:val="30"/>
-        </w:rPr>
-      </w:pPr>
-    </w:p>
-    <w:p>
-      <w:pPr>
-        <w:rPr>
-          <w:rFonts w:ascii="Segoe UI" w:hAnsi="Segoe UI" w:cs="Segoe UI"/>
-          <w:sz w:val="32"/>
-          <w:szCs w:val="30"/>
-        </w:rPr>
-      </w:pPr>
-    </w:p>
-    <w:p>
-      <w:pPr>
-        <w:rPr>
-          <w:rFonts w:ascii="Segoe UI" w:hAnsi="Segoe UI" w:cs="Segoe UI"/>
-          <w:sz w:val="32"/>
-          <w:szCs w:val="30"/>
-        </w:rPr>
-      </w:pPr>
-    </w:p>
-    <w:p>
-      <w:pPr>
-        <w:rPr>
-          <w:rFonts w:ascii="Segoe UI" w:hAnsi="Segoe UI" w:cs="Segoe UI"/>
-          <w:sz w:val="32"/>
-          <w:szCs w:val="30"/>
-        </w:rPr>
-      </w:pPr>
-    </w:p>
-    <w:p>
-      <w:pPr>
-        <w:rPr>
-          <w:rFonts w:ascii="Segoe UI" w:hAnsi="Segoe UI" w:cs="Segoe UI"/>
-          <w:sz w:val="32"/>
-          <w:szCs w:val="30"/>
-        </w:rPr>
-      </w:pPr>
-    </w:p>
-    <w:p>
-      <w:pPr>
-        <w:rPr>
-          <w:rFonts w:ascii="Segoe UI" w:hAnsi="Segoe UI" w:cs="Segoe UI"/>
-          <w:sz w:val="32"/>
-          <w:szCs w:val="30"/>
-        </w:rPr>
-      </w:pPr>
-    </w:p>
-    <w:p>
-      <w:pPr>
-        <w:rPr>
-          <w:rFonts w:ascii="Segoe UI" w:hAnsi="Segoe UI" w:cs="Segoe UI"/>
-          <w:sz w:val="32"/>
-          <w:szCs w:val="30"/>
-        </w:rPr>
-      </w:pPr>
-    </w:p>
-    <w:p>
-      <w:pPr>
-        <w:rPr>
-          <w:rFonts w:ascii="Segoe UI" w:hAnsi="Segoe UI" w:cs="Segoe UI"/>
-          <w:sz w:val="32"/>
-          <w:szCs w:val="30"/>
-        </w:rPr>
-      </w:pPr>
-    </w:p>
-    <w:p>
-      <w:pPr>
-        <w:rPr>
-          <w:rFonts w:ascii="Segoe UI" w:hAnsi="Segoe UI" w:cs="Segoe UI"/>
-          <w:sz w:val="32"/>
-          <w:szCs w:val="30"/>
-        </w:rPr>
-      </w:pPr>
-    </w:p>
-    <w:p>
-      <w:pPr>
-        <w:pStyle w:val="Cabealho1"/>
-        <w:jc w:val="center"/>
-        <w:rPr>
           <w:sz w:val="52"/>
           <w:u w:val="single"/>
         </w:rPr>
@@ -3546,6 +3485,7 @@
           <w:sz w:val="52"/>
           <w:u w:val="single"/>
         </w:rPr>
+        <w:lastRenderedPageBreak/>
         <w:t>Material para avaliação</w:t>
       </w:r>
       <w:bookmarkEnd w:id="6"/>
@@ -4190,7 +4130,7 @@
                                 <w:sz w:val="24"/>
                                 <w:szCs w:val="24"/>
                               </w:rPr>
-                              <w:t>7</w:t>
+                              <w:t>5</w:t>
                             </w:r>
                             <w:r>
                               <w:rPr>
@@ -4285,7 +4225,7 @@
                           <w:sz w:val="24"/>
                           <w:szCs w:val="24"/>
                         </w:rPr>
-                        <w:t>7</w:t>
+                        <w:t>5</w:t>
                       </w:r>
                       <w:r>
                         <w:rPr>
@@ -5384,7 +5324,7 @@
 </file>
 
 <file path=customXml/itemProps1.xml><?xml version="1.0" encoding="utf-8"?>
-<ds:datastoreItem xmlns:ds="http://schemas.openxmlformats.org/officeDocument/2006/customXml" ds:itemID="{DE06D278-A235-41C9-838A-8A477E1C1F0A}">
+<ds:datastoreItem xmlns:ds="http://schemas.openxmlformats.org/officeDocument/2006/customXml" ds:itemID="{BC809DE5-AD20-45D9-9586-DC5E69E52E66}">
   <ds:schemaRefs>
     <ds:schemaRef ds:uri="http://schemas.openxmlformats.org/officeDocument/2006/bibliography"/>
   </ds:schemaRefs>

</xml_diff>